<commit_message>
Seeing if it propmts me to merge
</commit_message>
<xml_diff>
--- a/SEN Project Report.docx
+++ b/SEN Project Report.docx
@@ -14,6 +14,11 @@
       </w:r>
       <w:r>
         <w:t xml:space="preserve"> edit</w:t>
+      </w:r>
+    </w:p>
+    <w:p>
+      <w:r>
+        <w:t>This is my edit….</w:t>
       </w:r>
       <w:bookmarkStart w:id="0" w:name="_GoBack"/>
       <w:bookmarkEnd w:id="0"/>

</xml_diff>